<commit_message>
Hardware planning and choices
</commit_message>
<xml_diff>
--- a/Designing/HardwareModulesList.docx
+++ b/Designing/HardwareModulesList.docx
@@ -12,6 +12,7 @@
           <w:szCs w:val="44"/>
         </w:rPr>
       </w:pPr>
+      <w:bookmarkStart w:id="0" w:name="_Hlk115535594"/>
       <w:r>
         <w:rPr>
           <w:b/>
@@ -51,6 +52,7 @@
         <w:t>Of OpenGameConsoleMK1</w:t>
       </w:r>
     </w:p>
+    <w:bookmarkEnd w:id="0"/>
     <w:p>
       <w:pPr>
         <w:pStyle w:val="a7"/>
@@ -90,9 +92,18 @@
         </w:numPr>
         <w:ind w:firstLineChars="0"/>
         <w:rPr>
+          <w:rFonts w:hint="eastAsia"/>
           <w:sz w:val="22"/>
         </w:rPr>
       </w:pPr>
+      <w:r>
+        <w:rPr>
+          <w:b/>
+          <w:bCs/>
+          <w:sz w:val="22"/>
+        </w:rPr>
+        <w:t xml:space="preserve">Visual </w:t>
+      </w:r>
       <w:r>
         <w:rPr>
           <w:rFonts w:hint="eastAsia"/>
@@ -147,68 +158,9 @@
         <w:pStyle w:val="a7"/>
         <w:ind w:firstLineChars="0" w:firstLine="0"/>
         <w:rPr>
-          <w:rFonts w:hint="eastAsia"/>
           <w:sz w:val="22"/>
         </w:rPr>
       </w:pPr>
-      <w:r>
-        <w:rPr>
-          <w:sz w:val="22"/>
-        </w:rPr>
-        <w:t>Raspberry Pico</w:t>
-      </w:r>
-      <w:r>
-        <w:rPr>
-          <w:rFonts w:hint="eastAsia"/>
-          <w:sz w:val="22"/>
-        </w:rPr>
-        <w:t xml:space="preserve"> \</w:t>
-      </w:r>
-      <w:r>
-        <w:rPr>
-          <w:sz w:val="22"/>
-        </w:rPr>
-        <w:t xml:space="preserve"> </w:t>
-      </w:r>
-      <w:r>
-        <w:rPr>
-          <w:rFonts w:hint="eastAsia"/>
-          <w:sz w:val="22"/>
-        </w:rPr>
-        <w:t>E</w:t>
-      </w:r>
-      <w:r>
-        <w:rPr>
-          <w:sz w:val="22"/>
-        </w:rPr>
-        <w:t>SP32</w:t>
-      </w:r>
-      <w:r>
-        <w:rPr>
-          <w:rFonts w:hint="eastAsia"/>
-          <w:sz w:val="22"/>
-        </w:rPr>
-        <w:t xml:space="preserve"> </w:t>
-      </w:r>
-      <w:r>
-        <w:rPr>
-          <w:sz w:val="22"/>
-        </w:rPr>
-        <w:t xml:space="preserve">\ </w:t>
-      </w:r>
-      <w:r>
-        <w:rPr>
-          <w:rFonts w:hint="eastAsia"/>
-          <w:sz w:val="22"/>
-        </w:rPr>
-        <w:t>R</w:t>
-      </w:r>
-      <w:r>
-        <w:rPr>
-          <w:sz w:val="22"/>
-        </w:rPr>
-        <w:t>aspberry Zero</w:t>
-      </w:r>
     </w:p>
     <w:sectPr>
       <w:pgSz w:w="11906" w:h="16838"/>
@@ -276,7 +228,7 @@
         <w:rFonts w:ascii="Wingdings" w:hAnsi="Wingdings" w:hint="default"/>
       </w:rPr>
     </w:lvl>
-    <w:lvl w:ilvl="1" w:tplc="04090003" w:tentative="1">
+    <w:lvl w:ilvl="1" w:tplc="04090003">
       <w:start w:val="1"/>
       <w:numFmt w:val="bullet"/>
       <w:lvlText w:val=""/>

</xml_diff>